<commit_message>
small update to user guide
</commit_message>
<xml_diff>
--- a/V0.5/User Guide.docx
+++ b/V0.5/User Guide.docx
@@ -156,12 +156,24 @@
         <w:t>Events (or tasks) can be added with the command “add”</w:t>
       </w:r>
       <w:r>
-        <w:t>. They must have an event name, and can be assigned dates, from a starting date to an ending date, as well as timings, from starting time to an ending time, and importance level as indicated by ‘!’. Events can be specified as a deadline event.</w:t>
-      </w:r>
-    </w:p>
-    <w:p>
-      <w:r>
-        <w:t>The general format for adding an event is: (type into command box excluding “” &amp; []</w:t>
+        <w:t xml:space="preserve">. They must have an event name, and can be assigned dates, from a starting date to an ending date, </w:t>
+      </w:r>
+      <w:r>
+        <w:t>and</w:t>
+      </w:r>
+      <w:r>
+        <w:t xml:space="preserve"> timings, from starting time to an ending time, </w:t>
+      </w:r>
+      <w:r>
+        <w:t>as well as</w:t>
+      </w:r>
+      <w:r>
+        <w:t xml:space="preserve"> importance level as indicated by ‘!’. Events can be specified as a deadline event.</w:t>
+      </w:r>
+    </w:p>
+    <w:p>
+      <w:r>
+        <w:t>The general format for adding an event is: (excluding “” &amp; []</w:t>
       </w:r>
       <w:proofErr w:type="gramStart"/>
       <w:r>
@@ -174,6 +186,42 @@
       </w:r>
     </w:p>
     <w:p>
+      <w:r>
+        <w:t>When a new event is added, it will be highlighted in green on di</w:t>
+      </w:r>
+      <w:r>
+        <w:t xml:space="preserve">splay. </w:t>
+      </w:r>
+      <w:r>
+        <w:t>All other</w:t>
+      </w:r>
+      <w:r>
+        <w:t xml:space="preserve"> existing</w:t>
+      </w:r>
+      <w:r>
+        <w:t xml:space="preserve"> events will be displayed in blue.</w:t>
+      </w:r>
+      <w:r>
+        <w:t xml:space="preserve"> </w:t>
+      </w:r>
+      <w:r>
+        <w:br/>
+        <w:t xml:space="preserve">If there is </w:t>
+      </w:r>
+      <w:r>
+        <w:t>a clash</w:t>
+      </w:r>
+      <w:r>
+        <w:t xml:space="preserve"> of timing between the newly added event and existing events, both events will be highlighted in red to warn of</w:t>
+      </w:r>
+      <w:r>
+        <w:t xml:space="preserve"> the</w:t>
+      </w:r>
+      <w:r>
+        <w:t xml:space="preserve"> clashing.</w:t>
+      </w:r>
+    </w:p>
+    <w:p>
       <w:pPr>
         <w:spacing w:after="0"/>
         <w:rPr>
@@ -181,7 +229,10 @@
         </w:rPr>
       </w:pPr>
       <w:r>
-        <w:t xml:space="preserve">For </w:t>
+        <w:t>To add</w:t>
+      </w:r>
+      <w:r>
+        <w:t xml:space="preserve"> </w:t>
       </w:r>
       <w:r>
         <w:t>Ongoing Events</w:t>
@@ -212,13 +263,38 @@
       <w:r>
         <w:br/>
       </w:r>
-    </w:p>
-    <w:p>
-      <w:pPr>
-        <w:spacing w:after="0"/>
-      </w:pPr>
-      <w:r>
-        <w:t>For Single Day Event, one day has to be specified.</w:t>
+      <w:r>
+        <w:rPr>
+          <w:color w:val="FF0000"/>
+        </w:rPr>
+        <w:t>[Insert image of command line]</w:t>
+      </w:r>
+      <w:r>
+        <w:rPr>
+          <w:color w:val="FF0000"/>
+        </w:rPr>
+        <w:br/>
+        <w:t>[insert image of display with task]</w:t>
+      </w:r>
+      <w:r>
+        <w:rPr>
+          <w:color w:val="FF0000"/>
+        </w:rPr>
+        <w:br/>
+      </w:r>
+    </w:p>
+    <w:p>
+      <w:pPr>
+        <w:spacing w:after="0"/>
+      </w:pPr>
+      <w:r>
+        <w:t>To add</w:t>
+      </w:r>
+      <w:r>
+        <w:t xml:space="preserve"> </w:t>
+      </w:r>
+      <w:r>
+        <w:t>Single Day Event, one day has to be specified.</w:t>
       </w:r>
     </w:p>
     <w:p>
@@ -249,6 +325,38 @@
       <w:pPr>
         <w:spacing w:after="0"/>
       </w:pPr>
+      <w:r>
+        <w:rPr>
+          <w:color w:val="FF0000"/>
+        </w:rPr>
+        <w:t>[Insert image of command line]</w:t>
+      </w:r>
+      <w:r>
+        <w:rPr>
+          <w:color w:val="FF0000"/>
+        </w:rPr>
+        <w:br/>
+        <w:t>[</w:t>
+      </w:r>
+      <w:proofErr w:type="gramStart"/>
+      <w:r>
+        <w:rPr>
+          <w:color w:val="FF0000"/>
+        </w:rPr>
+        <w:t>insert</w:t>
+      </w:r>
+      <w:proofErr w:type="gramEnd"/>
+      <w:r>
+        <w:rPr>
+          <w:color w:val="FF0000"/>
+        </w:rPr>
+        <w:t xml:space="preserve"> image of display with task]</w:t>
+      </w:r>
+    </w:p>
+    <w:p>
+      <w:pPr>
+        <w:spacing w:after="0"/>
+      </w:pPr>
     </w:p>
     <w:p>
       <w:pPr>
@@ -278,6 +386,38 @@
       <w:pPr>
         <w:spacing w:after="0"/>
       </w:pPr>
+      <w:r>
+        <w:rPr>
+          <w:color w:val="FF0000"/>
+        </w:rPr>
+        <w:t>[Insert image of command line]</w:t>
+      </w:r>
+      <w:r>
+        <w:rPr>
+          <w:color w:val="FF0000"/>
+        </w:rPr>
+        <w:br/>
+        <w:t>[</w:t>
+      </w:r>
+      <w:proofErr w:type="gramStart"/>
+      <w:r>
+        <w:rPr>
+          <w:color w:val="FF0000"/>
+        </w:rPr>
+        <w:t>insert</w:t>
+      </w:r>
+      <w:proofErr w:type="gramEnd"/>
+      <w:r>
+        <w:rPr>
+          <w:color w:val="FF0000"/>
+        </w:rPr>
+        <w:t xml:space="preserve"> image of display with task]</w:t>
+      </w:r>
+    </w:p>
+    <w:p>
+      <w:pPr>
+        <w:spacing w:after="0"/>
+      </w:pPr>
     </w:p>
     <w:p>
       <w:pPr>
@@ -316,16 +456,56 @@
       <w:pPr>
         <w:spacing w:after="0"/>
       </w:pPr>
-    </w:p>
-    <w:p>
-      <w:pPr>
-        <w:spacing w:after="0"/>
-      </w:pPr>
-      <w:r>
-        <w:t xml:space="preserve">For </w:t>
-      </w:r>
-      <w:r>
-        <w:t>Multiple day events</w:t>
+      <w:r>
+        <w:rPr>
+          <w:color w:val="FF0000"/>
+        </w:rPr>
+        <w:t>[Insert image of command line]</w:t>
+      </w:r>
+      <w:r>
+        <w:rPr>
+          <w:color w:val="FF0000"/>
+        </w:rPr>
+        <w:br/>
+        <w:t>[</w:t>
+      </w:r>
+      <w:proofErr w:type="gramStart"/>
+      <w:r>
+        <w:rPr>
+          <w:color w:val="FF0000"/>
+        </w:rPr>
+        <w:t>insert</w:t>
+      </w:r>
+      <w:proofErr w:type="gramEnd"/>
+      <w:r>
+        <w:rPr>
+          <w:color w:val="FF0000"/>
+        </w:rPr>
+        <w:t xml:space="preserve"> image of display with task]</w:t>
+      </w:r>
+    </w:p>
+    <w:p>
+      <w:pPr>
+        <w:spacing w:after="0"/>
+      </w:pPr>
+    </w:p>
+    <w:p>
+      <w:pPr>
+        <w:spacing w:after="0"/>
+      </w:pPr>
+      <w:r>
+        <w:t>To add</w:t>
+      </w:r>
+      <w:r>
+        <w:t xml:space="preserve"> </w:t>
+      </w:r>
+      <w:proofErr w:type="gramStart"/>
+      <w:r>
+        <w:t>Multiple</w:t>
+      </w:r>
+      <w:proofErr w:type="gramEnd"/>
+      <w:r>
+        <w:t xml:space="preserve"> day events</w:t>
       </w:r>
       <w:r>
         <w:t>, a starting date and an ending date, that are not the same, is needed.</w:t>
@@ -359,6 +539,38 @@
       <w:pPr>
         <w:spacing w:after="0"/>
       </w:pPr>
+      <w:r>
+        <w:rPr>
+          <w:color w:val="FF0000"/>
+        </w:rPr>
+        <w:t>[Insert image of command line]</w:t>
+      </w:r>
+      <w:r>
+        <w:rPr>
+          <w:color w:val="FF0000"/>
+        </w:rPr>
+        <w:br/>
+        <w:t>[</w:t>
+      </w:r>
+      <w:proofErr w:type="gramStart"/>
+      <w:r>
+        <w:rPr>
+          <w:color w:val="FF0000"/>
+        </w:rPr>
+        <w:t>insert</w:t>
+      </w:r>
+      <w:proofErr w:type="gramEnd"/>
+      <w:r>
+        <w:rPr>
+          <w:color w:val="FF0000"/>
+        </w:rPr>
+        <w:t xml:space="preserve"> image of display with task]</w:t>
+      </w:r>
+    </w:p>
+    <w:p>
+      <w:pPr>
+        <w:spacing w:after="0"/>
+      </w:pPr>
     </w:p>
     <w:p>
       <w:pPr>
@@ -381,39 +593,248 @@
       </w:r>
       <w:proofErr w:type="gramEnd"/>
       <w:r>
-        <w:t xml:space="preserve"> [event name] [start date]</w:t>
-      </w:r>
-      <w:r>
-        <w:t xml:space="preserve"> [start time] </w:t>
-      </w:r>
-      <w:r>
-        <w:t>-</w:t>
-      </w:r>
+        <w:t xml:space="preserve"> [event name] [start date] [start time] - [end date]”</w:t>
+      </w:r>
+    </w:p>
+    <w:p>
+      <w:pPr>
+        <w:spacing w:after="0"/>
+      </w:pPr>
+      <w:r>
+        <w:rPr>
+          <w:color w:val="FF0000"/>
+        </w:rPr>
+        <w:lastRenderedPageBreak/>
+        <w:t>[Insert image of command line]</w:t>
+      </w:r>
+      <w:r>
+        <w:rPr>
+          <w:color w:val="FF0000"/>
+        </w:rPr>
+        <w:br/>
+        <w:t>[</w:t>
+      </w:r>
+      <w:proofErr w:type="gramStart"/>
+      <w:r>
+        <w:rPr>
+          <w:color w:val="FF0000"/>
+        </w:rPr>
+        <w:t>insert</w:t>
+      </w:r>
+      <w:proofErr w:type="gramEnd"/>
+      <w:r>
+        <w:rPr>
+          <w:color w:val="FF0000"/>
+        </w:rPr>
+        <w:t xml:space="preserve"> image of display with task]</w:t>
+      </w:r>
+    </w:p>
+    <w:p>
+      <w:pPr>
+        <w:spacing w:after="0"/>
+      </w:pPr>
+    </w:p>
+    <w:p>
+      <w:pPr>
+        <w:spacing w:after="0"/>
+      </w:pPr>
+      <w:r>
+        <w:t>If only end time is specified, the event start time will be 12am of the first day.</w:t>
+      </w:r>
+    </w:p>
+    <w:p>
+      <w:pPr>
+        <w:spacing w:after="0"/>
+      </w:pPr>
+      <w:r>
+        <w:t>“</w:t>
+      </w:r>
+      <w:proofErr w:type="gramStart"/>
+      <w:r>
+        <w:t>add</w:t>
+      </w:r>
+      <w:proofErr w:type="gramEnd"/>
+      <w:r>
+        <w:t xml:space="preserve"> [event name] [start date] - [end date] [end time]”</w:t>
+      </w:r>
+    </w:p>
+    <w:p>
+      <w:pPr>
+        <w:spacing w:after="0"/>
+      </w:pPr>
+      <w:r>
+        <w:rPr>
+          <w:color w:val="FF0000"/>
+        </w:rPr>
+        <w:t>[Insert image of command line]</w:t>
+      </w:r>
+      <w:r>
+        <w:rPr>
+          <w:color w:val="FF0000"/>
+        </w:rPr>
+        <w:br/>
+        <w:t>[</w:t>
+      </w:r>
+      <w:proofErr w:type="gramStart"/>
+      <w:r>
+        <w:rPr>
+          <w:color w:val="FF0000"/>
+        </w:rPr>
+        <w:t>insert</w:t>
+      </w:r>
+      <w:proofErr w:type="gramEnd"/>
+      <w:r>
+        <w:rPr>
+          <w:color w:val="FF0000"/>
+        </w:rPr>
+        <w:t xml:space="preserve"> image of display with task]</w:t>
+      </w:r>
+    </w:p>
+    <w:p>
+      <w:pPr>
+        <w:spacing w:after="0"/>
+      </w:pPr>
+    </w:p>
+    <w:p>
+      <w:pPr>
+        <w:spacing w:after="0"/>
+      </w:pPr>
+      <w:r>
+        <w:t>If no timing is specified,</w:t>
+      </w:r>
+      <w:r>
+        <w:t xml:space="preserve"> it will be taken as a multiple full day event.</w:t>
+      </w:r>
+    </w:p>
+    <w:p>
+      <w:pPr>
+        <w:spacing w:after="0"/>
+      </w:pPr>
+      <w:r>
+        <w:t>“</w:t>
+      </w:r>
+      <w:proofErr w:type="gramStart"/>
+      <w:r>
+        <w:t>add</w:t>
+      </w:r>
+      <w:proofErr w:type="gramEnd"/>
+      <w:r>
+        <w:t xml:space="preserve"> [event name] [start date]-[end date]”</w:t>
+      </w:r>
+    </w:p>
+    <w:p>
+      <w:pPr>
+        <w:spacing w:after="0"/>
+      </w:pPr>
+      <w:r>
+        <w:rPr>
+          <w:color w:val="FF0000"/>
+        </w:rPr>
+        <w:t>[Insert image of command line]</w:t>
+      </w:r>
+      <w:r>
+        <w:rPr>
+          <w:color w:val="FF0000"/>
+        </w:rPr>
+        <w:br/>
+        <w:t>[</w:t>
+      </w:r>
+      <w:proofErr w:type="gramStart"/>
+      <w:r>
+        <w:rPr>
+          <w:color w:val="FF0000"/>
+        </w:rPr>
+        <w:t>insert</w:t>
+      </w:r>
+      <w:proofErr w:type="gramEnd"/>
+      <w:r>
+        <w:rPr>
+          <w:color w:val="FF0000"/>
+        </w:rPr>
+        <w:t xml:space="preserve"> image of display with task]</w:t>
+      </w:r>
+    </w:p>
+    <w:p>
+      <w:pPr>
+        <w:spacing w:after="0"/>
+        <w:rPr>
+          <w:sz w:val="20"/>
+        </w:rPr>
+      </w:pPr>
+    </w:p>
+    <w:p>
+      <w:pPr>
+        <w:spacing w:after="0"/>
+      </w:pPr>
+      <w:r>
+        <w:t>Adding deadline events require a “due” or “by” word. Deadline events can only accept a maximum of 1 date and 1 time input</w:t>
+      </w:r>
+      <w:proofErr w:type="gramStart"/>
+      <w:r>
+        <w:t>.</w:t>
+      </w:r>
+      <w:proofErr w:type="gramEnd"/>
+      <w:r>
+        <w:br/>
+        <w:t>“</w:t>
+      </w:r>
+      <w:proofErr w:type="gramStart"/>
+      <w:r>
+        <w:t>add</w:t>
+      </w:r>
+      <w:proofErr w:type="gramEnd"/>
+      <w:r>
+        <w:t xml:space="preserve"> [event name] [due/by] [date] [time]”</w:t>
+      </w:r>
+      <w:r>
+        <w:br/>
+      </w:r>
+      <w:r>
+        <w:rPr>
+          <w:color w:val="FF0000"/>
+        </w:rPr>
+        <w:t>[Insert image of command line]</w:t>
+      </w:r>
+      <w:r>
+        <w:rPr>
+          <w:color w:val="FF0000"/>
+        </w:rPr>
+        <w:br/>
+        <w:t>[insert image of display with task]</w:t>
+      </w:r>
+      <w:r>
+        <w:br/>
+      </w:r>
+      <w:r>
+        <w:br/>
+        <w:t>Events can also be assigned an importance level. There are 3 levels of importance, and are indicated by the number of ‘!’ used</w:t>
+      </w:r>
+      <w:proofErr w:type="gramStart"/>
+      <w:r>
+        <w:t>, !</w:t>
+      </w:r>
+      <w:proofErr w:type="gramEnd"/>
       <w:r>
         <w:t xml:space="preserve"> </w:t>
       </w:r>
-      <w:r>
-        <w:t>[end date]”</w:t>
-      </w:r>
-    </w:p>
-    <w:p>
-      <w:pPr>
-        <w:spacing w:after="0"/>
-      </w:pPr>
-    </w:p>
-    <w:p>
-      <w:pPr>
-        <w:spacing w:after="0"/>
-      </w:pPr>
-      <w:r>
-        <w:t>If only end time is specified, the event start time will be 12am of the first day.</w:t>
-      </w:r>
-    </w:p>
-    <w:p>
-      <w:pPr>
-        <w:spacing w:after="0"/>
-      </w:pPr>
-      <w:r>
+      <w:proofErr w:type="gramStart"/>
+      <w:r>
+        <w:t>meaning</w:t>
+      </w:r>
+      <w:proofErr w:type="gramEnd"/>
+      <w:r>
+        <w:t xml:space="preserve"> 1 importance level and !!! </w:t>
+      </w:r>
+      <w:proofErr w:type="gramStart"/>
+      <w:r>
+        <w:t>being</w:t>
+      </w:r>
+      <w:proofErr w:type="gramEnd"/>
+      <w:r>
+        <w:t xml:space="preserve"> 3 importance level.</w:t>
+      </w:r>
+      <w:r>
+        <w:br/>
         <w:t>“</w:t>
       </w:r>
       <w:proofErr w:type="gramStart"/>
@@ -422,63 +843,663 @@
       </w:r>
       <w:proofErr w:type="gramEnd"/>
       <w:r>
-        <w:t xml:space="preserve"> [event name] [start date] - [end date]</w:t>
-      </w:r>
-      <w:r>
-        <w:t xml:space="preserve"> [end time]</w:t>
-      </w:r>
-      <w:r>
+        <w:t xml:space="preserve"> [event name] [!!!] [</w:t>
+      </w:r>
+      <w:proofErr w:type="gramStart"/>
+      <w:r>
+        <w:t>date</w:t>
+      </w:r>
+      <w:proofErr w:type="gramEnd"/>
+      <w:r>
+        <w:t>] [time]”</w:t>
+      </w:r>
+      <w:r>
+        <w:br/>
+      </w:r>
+      <w:r>
+        <w:rPr>
+          <w:color w:val="FF0000"/>
+        </w:rPr>
+        <w:t>[Insert image of command line]</w:t>
+      </w:r>
+      <w:r>
+        <w:rPr>
+          <w:color w:val="FF0000"/>
+        </w:rPr>
+        <w:br/>
+        <w:t>[insert image of display with task]</w:t>
+      </w:r>
+      <w:r>
+        <w:rPr>
+          <w:color w:val="FF0000"/>
+        </w:rPr>
+        <w:br/>
+      </w:r>
+      <w:r>
+        <w:rPr>
+          <w:color w:val="FF0000"/>
+        </w:rPr>
+        <w:br/>
+      </w:r>
+      <w:r>
+        <w:t>Recognizable forms of dates:</w:t>
+      </w:r>
+      <w:r>
+        <w:br/>
+        <w:t xml:space="preserve">14apr / 14april / 14 </w:t>
+      </w:r>
+      <w:proofErr w:type="spellStart"/>
+      <w:r>
+        <w:t>apr</w:t>
+      </w:r>
+      <w:proofErr w:type="spellEnd"/>
+      <w:r>
+        <w:br/>
+        <w:t xml:space="preserve">today / </w:t>
+      </w:r>
+      <w:proofErr w:type="spellStart"/>
+      <w:r>
+        <w:t>tdy</w:t>
+      </w:r>
+      <w:proofErr w:type="spellEnd"/>
+      <w:r>
+        <w:t xml:space="preserve"> / tomorrow / </w:t>
+      </w:r>
+      <w:proofErr w:type="spellStart"/>
+      <w:r>
+        <w:t>tmr</w:t>
+      </w:r>
+      <w:proofErr w:type="spellEnd"/>
+      <w:r>
+        <w:t xml:space="preserve"> / mon / </w:t>
+      </w:r>
+      <w:proofErr w:type="spellStart"/>
+      <w:r>
+        <w:t>tues</w:t>
+      </w:r>
+      <w:proofErr w:type="spellEnd"/>
+      <w:r>
+        <w:t xml:space="preserve"> / wed / </w:t>
+      </w:r>
+      <w:proofErr w:type="spellStart"/>
+      <w:r>
+        <w:t>thurs</w:t>
+      </w:r>
+      <w:proofErr w:type="spellEnd"/>
+      <w:r>
+        <w:t xml:space="preserve"> / </w:t>
+      </w:r>
+      <w:proofErr w:type="spellStart"/>
+      <w:r>
+        <w:t>fri</w:t>
+      </w:r>
+      <w:proofErr w:type="spellEnd"/>
+      <w:r>
+        <w:t xml:space="preserve"> / sat / sun </w:t>
+      </w:r>
+      <w:r>
+        <w:br/>
+        <w:t>next mon/</w:t>
+      </w:r>
+      <w:proofErr w:type="spellStart"/>
+      <w:r>
+        <w:t>tues</w:t>
+      </w:r>
+      <w:proofErr w:type="spellEnd"/>
+      <w:r>
+        <w:t>/...</w:t>
+      </w:r>
+      <w:r>
+        <w:br/>
+      </w:r>
+      <w:r>
+        <w:br/>
+      </w:r>
+      <w:proofErr w:type="spellStart"/>
+      <w:r>
+        <w:t>Recognisable</w:t>
+      </w:r>
+      <w:proofErr w:type="spellEnd"/>
+      <w:r>
+        <w:t xml:space="preserve"> forms of time</w:t>
+      </w:r>
+      <w:proofErr w:type="gramStart"/>
+      <w:r>
+        <w:t>:</w:t>
+      </w:r>
+      <w:proofErr w:type="gramEnd"/>
+      <w:r>
+        <w:br/>
+        <w:t>1am / 1 am / 1.30 am / 1.30am</w:t>
+      </w:r>
+      <w:r>
+        <w:br/>
+      </w:r>
+    </w:p>
+    <w:p>
+      <w:pPr>
+        <w:rPr>
+          <w:u w:val="single"/>
+        </w:rPr>
+      </w:pPr>
+    </w:p>
+    <w:p>
+      <w:r>
+        <w:rPr>
+          <w:u w:val="single"/>
+        </w:rPr>
+        <w:t>SEARCHING FOR AN EVENT</w:t>
+      </w:r>
+    </w:p>
+    <w:p>
+      <w:pPr>
+        <w:spacing w:after="0"/>
+        <w:contextualSpacing/>
+      </w:pPr>
+      <w:r>
+        <w:t>T</w:t>
+      </w:r>
+      <w:r>
+        <w:t xml:space="preserve">he search bar </w:t>
+      </w:r>
+      <w:r>
+        <w:t xml:space="preserve">is located </w:t>
+      </w:r>
+      <w:r>
+        <w:t xml:space="preserve">at the top right of the window </w:t>
+      </w:r>
+      <w:r>
+        <w:t xml:space="preserve">and it </w:t>
+      </w:r>
+      <w:r>
+        <w:t xml:space="preserve">can be accessed by pressing TAB when you are in the command box. </w:t>
+      </w:r>
+    </w:p>
+    <w:p>
+      <w:pPr>
+        <w:spacing w:after="0"/>
+        <w:contextualSpacing/>
+      </w:pPr>
+      <w:r>
+        <w:t>The search results will update every time a new character is typed into the search bar.</w:t>
+      </w:r>
+    </w:p>
+    <w:p>
+      <w:pPr>
+        <w:spacing w:after="0"/>
+        <w:contextualSpacing/>
+      </w:pPr>
+      <w:r>
+        <w:t>Press TAB to go back to the command line after you are done searching.</w:t>
+      </w:r>
+    </w:p>
+    <w:p>
+      <w:pPr>
+        <w:spacing w:after="0"/>
+        <w:contextualSpacing/>
+      </w:pPr>
+    </w:p>
+    <w:p>
+      <w:pPr>
+        <w:spacing w:after="0"/>
+        <w:contextualSpacing/>
+      </w:pPr>
+    </w:p>
+    <w:p>
+      <w:pPr>
+        <w:rPr>
+          <w:u w:val="single"/>
+        </w:rPr>
+      </w:pPr>
+    </w:p>
+    <w:p>
+      <w:pPr>
+        <w:rPr>
+          <w:u w:val="single"/>
+        </w:rPr>
+      </w:pPr>
+    </w:p>
+    <w:p>
+      <w:r>
+        <w:rPr>
+          <w:u w:val="single"/>
+        </w:rPr>
+        <w:lastRenderedPageBreak/>
+        <w:t>EDITING AN EVENT</w:t>
+      </w:r>
+    </w:p>
+    <w:p>
+      <w:pPr>
+        <w:spacing w:after="0"/>
+        <w:contextualSpacing/>
+        <w:rPr>
+          <w:lang w:val="en-SG"/>
+        </w:rPr>
+      </w:pPr>
+      <w:r>
+        <w:rPr>
+          <w:lang w:val="en-SG"/>
+        </w:rPr>
+        <w:t>The details of an event can be edited by using the command “edit”.</w:t>
+      </w:r>
+    </w:p>
+    <w:p>
+      <w:pPr>
+        <w:spacing w:after="0"/>
+        <w:contextualSpacing/>
+      </w:pPr>
+      <w:r>
+        <w:rPr>
+          <w:lang w:val="en-SG"/>
+        </w:rPr>
+        <w:t xml:space="preserve">The general format for editing an event: </w:t>
+      </w:r>
+      <w:r>
+        <w:t>(excluding “” &amp; [])</w:t>
+      </w:r>
+    </w:p>
+    <w:p>
+      <w:pPr>
+        <w:spacing w:after="0"/>
+        <w:contextualSpacing/>
+      </w:pPr>
+      <w:r>
+        <w:t>“</w:t>
+      </w:r>
+      <w:proofErr w:type="gramStart"/>
+      <w:r>
+        <w:t>edit</w:t>
+      </w:r>
+      <w:proofErr w:type="gramEnd"/>
+      <w:r>
+        <w:t xml:space="preserve"> [event name/index]</w:t>
+      </w:r>
+      <w:r>
+        <w:rPr>
+          <w:b/>
+        </w:rPr>
+        <w:t>;</w:t>
+      </w:r>
+      <w:r>
+        <w:t xml:space="preserve"> [new event name] [new date] [new time]”</w:t>
+      </w:r>
+    </w:p>
+    <w:p>
+      <w:pPr>
+        <w:spacing w:after="0"/>
+        <w:contextualSpacing/>
+        <w:rPr>
+          <w:lang w:val="en-SG"/>
+        </w:rPr>
+      </w:pPr>
+      <w:r>
+        <w:br/>
+        <w:t>An event can be edited by its display index or the event name. A ‘</w:t>
+      </w:r>
+      <w:r>
+        <w:rPr>
+          <w:b/>
+        </w:rPr>
+        <w:t>;</w:t>
+      </w:r>
+      <w:r>
+        <w:t>’</w:t>
+      </w:r>
+      <w:r>
+        <w:rPr>
+          <w:b/>
+        </w:rPr>
+        <w:t xml:space="preserve"> </w:t>
+      </w:r>
+      <w:r>
+        <w:t>is required after the event name/index and before the new details to be edited.</w:t>
+      </w:r>
+    </w:p>
+    <w:p>
+      <w:pPr>
+        <w:spacing w:after="0"/>
+        <w:contextualSpacing/>
+        <w:rPr>
+          <w:lang w:val="en-SG"/>
+        </w:rPr>
+      </w:pPr>
+      <w:r>
+        <w:rPr>
+          <w:lang w:val="en-SG"/>
+        </w:rPr>
+        <w:t xml:space="preserve">Any of the new details can be excluded and they will not be modified in the existing event. Only the new details will be edited. </w:t>
+      </w:r>
+    </w:p>
+    <w:p>
+      <w:pPr>
+        <w:spacing w:after="0"/>
+        <w:contextualSpacing/>
+        <w:rPr>
+          <w:lang w:val="en-SG"/>
+        </w:rPr>
+      </w:pPr>
+      <w:r>
+        <w:rPr>
+          <w:lang w:val="en-SG"/>
+        </w:rPr>
+        <w:t>[Insert pics of 2 forms of edit – 1 for single edit, 1 for multiple edits]</w:t>
+      </w:r>
+    </w:p>
+    <w:p>
+      <w:pPr>
+        <w:spacing w:after="0"/>
+        <w:contextualSpacing/>
+        <w:rPr>
+          <w:lang w:val="en-SG"/>
+        </w:rPr>
+      </w:pPr>
+      <w:r>
+        <w:rPr>
+          <w:lang w:val="en-SG"/>
+        </w:rPr>
+        <w:br/>
+        <w:t xml:space="preserve">If </w:t>
+      </w:r>
+      <w:r>
+        <w:rPr>
+          <w:lang w:val="en-SG"/>
+        </w:rPr>
+        <w:t>the event is not an ongoing event, and no</w:t>
+      </w:r>
+      <w:r>
+        <w:rPr>
+          <w:lang w:val="en-SG"/>
+        </w:rPr>
+        <w:t xml:space="preserve"> new details are specified, the </w:t>
+      </w:r>
+      <w:r>
+        <w:rPr>
+          <w:lang w:val="en-SG"/>
+        </w:rPr>
+        <w:t>event will be converted to an ongoing event.</w:t>
+      </w:r>
+    </w:p>
+    <w:p>
+      <w:pPr>
+        <w:spacing w:after="0"/>
+        <w:contextualSpacing/>
+        <w:rPr>
+          <w:lang w:val="en-SG"/>
+        </w:rPr>
+      </w:pPr>
+      <w:r>
+        <w:rPr>
+          <w:lang w:val="en-SG"/>
+        </w:rPr>
+        <w:t>“</w:t>
+      </w:r>
+      <w:proofErr w:type="gramStart"/>
+      <w:r>
+        <w:rPr>
+          <w:lang w:val="en-SG"/>
+        </w:rPr>
+        <w:t>edit</w:t>
+      </w:r>
+      <w:proofErr w:type="gramEnd"/>
+      <w:r>
+        <w:rPr>
+          <w:lang w:val="en-SG"/>
+        </w:rPr>
+        <w:t xml:space="preserve"> [normal event name/index]</w:t>
+      </w:r>
+      <w:r>
+        <w:rPr>
+          <w:b/>
+          <w:lang w:val="en-SG"/>
+        </w:rPr>
+        <w:t>;</w:t>
+      </w:r>
+      <w:r>
+        <w:rPr>
+          <w:lang w:val="en-SG"/>
+        </w:rPr>
         <w:t>”</w:t>
       </w:r>
     </w:p>
     <w:p>
       <w:pPr>
         <w:spacing w:after="0"/>
-      </w:pPr>
+        <w:contextualSpacing/>
+        <w:rPr>
+          <w:color w:val="FF0000"/>
+          <w:lang w:val="en-SG"/>
+        </w:rPr>
+      </w:pPr>
+      <w:r>
+        <w:rPr>
+          <w:color w:val="FF0000"/>
+          <w:lang w:val="en-SG"/>
+        </w:rPr>
+        <w:t>[Insert pic of editing normal to ongoing]</w:t>
+      </w:r>
+    </w:p>
+    <w:p>
+      <w:pPr>
+        <w:spacing w:after="0"/>
+        <w:contextualSpacing/>
+        <w:rPr>
+          <w:lang w:val="en-SG"/>
+        </w:rPr>
+      </w:pPr>
+    </w:p>
+    <w:p>
+      <w:pPr>
+        <w:spacing w:after="0"/>
+      </w:pPr>
+      <w:r>
+        <w:t>Additionally, ongoing events can be edited to a normal event if new dates or new timings are specified</w:t>
+      </w:r>
+      <w:proofErr w:type="gramStart"/>
+      <w:r>
+        <w:t>.</w:t>
+      </w:r>
+      <w:proofErr w:type="gramEnd"/>
+      <w:r>
+        <w:br/>
+        <w:t>“</w:t>
+      </w:r>
+      <w:proofErr w:type="gramStart"/>
+      <w:r>
+        <w:t>edit</w:t>
+      </w:r>
+      <w:proofErr w:type="gramEnd"/>
+      <w:r>
+        <w:t xml:space="preserve"> [ongoing event name/index]</w:t>
+      </w:r>
+      <w:r>
+        <w:rPr>
+          <w:b/>
+        </w:rPr>
+        <w:t>;</w:t>
+      </w:r>
+      <w:r>
+        <w:t xml:space="preserve"> [date] [time]”</w:t>
+      </w:r>
+    </w:p>
+    <w:p>
+      <w:pPr>
+        <w:spacing w:after="0"/>
+      </w:pPr>
+      <w:r>
+        <w:rPr>
+          <w:color w:val="FF0000"/>
+        </w:rPr>
+        <w:t>[</w:t>
+      </w:r>
+      <w:proofErr w:type="gramStart"/>
+      <w:r>
+        <w:rPr>
+          <w:color w:val="FF0000"/>
+        </w:rPr>
+        <w:t>insert</w:t>
+      </w:r>
+      <w:proofErr w:type="gramEnd"/>
+      <w:r>
+        <w:rPr>
+          <w:color w:val="FF0000"/>
+        </w:rPr>
+        <w:t xml:space="preserve"> pic of editing ongoing to normal]</w:t>
+      </w:r>
+      <w:r>
+        <w:rPr>
+          <w:color w:val="FF0000"/>
+        </w:rPr>
+        <w:br/>
+      </w:r>
+    </w:p>
+    <w:p>
+      <w:r>
+        <w:rPr>
+          <w:u w:val="single"/>
+        </w:rPr>
+        <w:t>DELETING AN EVENT</w:t>
+      </w:r>
+    </w:p>
+    <w:p>
+      <w:pPr>
+        <w:contextualSpacing/>
+        <w:rPr>
+          <w:noProof/>
+        </w:rPr>
+      </w:pPr>
+      <w:r>
+        <w:rPr>
+          <w:noProof/>
+        </w:rPr>
+        <w:t>To delete an event, use the command “delete” or “del”.</w:t>
+      </w:r>
+    </w:p>
+    <w:p>
+      <w:pPr>
+        <w:contextualSpacing/>
+        <w:rPr>
+          <w:noProof/>
+          <w:lang w:val="en-SG"/>
+        </w:rPr>
+      </w:pPr>
+      <w:r>
+        <w:rPr>
+          <w:noProof/>
+        </w:rPr>
+        <w:t xml:space="preserve">General format for deleting an event: </w:t>
+      </w:r>
+      <w:r>
+        <w:t>(excluding “” &amp; [])</w:t>
+      </w:r>
+    </w:p>
+    <w:p>
+      <w:pPr>
+        <w:spacing w:after="0"/>
+        <w:rPr>
+          <w:lang w:val="en-SG"/>
+        </w:rPr>
+      </w:pPr>
+      <w:r>
+        <w:rPr>
+          <w:lang w:val="en-SG"/>
+        </w:rPr>
+        <w:t>“</w:t>
+      </w:r>
+      <w:proofErr w:type="gramStart"/>
+      <w:r>
+        <w:rPr>
+          <w:lang w:val="en-SG"/>
+        </w:rPr>
+        <w:t>del</w:t>
+      </w:r>
+      <w:proofErr w:type="gramEnd"/>
+      <w:r>
+        <w:rPr>
+          <w:lang w:val="en-SG"/>
+        </w:rPr>
+        <w:t xml:space="preserve"> [event name]”</w:t>
+      </w:r>
+    </w:p>
+    <w:p>
+      <w:pPr>
+        <w:spacing w:after="0"/>
+        <w:rPr>
+          <w:lang w:val="en-SG"/>
+        </w:rPr>
+      </w:pPr>
+    </w:p>
+    <w:p>
+      <w:r>
+        <w:rPr>
+          <w:u w:val="single"/>
+        </w:rPr>
+        <w:t>DISPLAYING EVENTS</w:t>
+      </w:r>
+    </w:p>
+    <w:p>
+      <w:pPr>
+        <w:spacing w:after="0" w:line="240" w:lineRule="auto"/>
+        <w:contextualSpacing/>
+        <w:rPr>
+          <w:lang w:val="en-SG"/>
+        </w:rPr>
+      </w:pPr>
+      <w:r>
+        <w:rPr>
+          <w:lang w:val="en-SG"/>
+        </w:rPr>
+        <w:t>To display events, use the command “show”.</w:t>
+      </w:r>
+    </w:p>
+    <w:p>
+      <w:pPr>
+        <w:spacing w:after="0" w:line="240" w:lineRule="auto"/>
+        <w:contextualSpacing/>
+        <w:rPr>
+          <w:lang w:val="en-SG"/>
+        </w:rPr>
+      </w:pPr>
+      <w:r>
+        <w:rPr>
+          <w:lang w:val="en-SG"/>
+        </w:rPr>
+        <w:t>The general format for showing events:</w:t>
+      </w:r>
+    </w:p>
+    <w:p>
+      <w:pPr>
+        <w:spacing w:after="0" w:line="240" w:lineRule="auto"/>
+        <w:contextualSpacing/>
+        <w:rPr>
+          <w:lang w:val="en-SG"/>
+        </w:rPr>
+      </w:pPr>
+      <w:r>
+        <w:rPr>
+          <w:lang w:val="en-SG"/>
+        </w:rPr>
+        <w:t>“show [dates to show/</w:t>
+      </w:r>
       <w:bookmarkStart w:id="0" w:name="_GoBack"/>
       <w:bookmarkEnd w:id="0"/>
-    </w:p>
-    <w:p>
-      <w:pPr>
-        <w:spacing w:after="0"/>
-      </w:pPr>
-      <w:r>
-        <w:t>If no timing is specified,</w:t>
-      </w:r>
-      <w:r>
-        <w:t xml:space="preserve"> it will be taken as a multiple full day event.</w:t>
-      </w:r>
-    </w:p>
-    <w:p>
-      <w:pPr>
-        <w:spacing w:after="0"/>
-      </w:pPr>
-      <w:r>
-        <w:t>“</w:t>
-      </w:r>
-      <w:proofErr w:type="gramStart"/>
-      <w:r>
-        <w:t>add</w:t>
-      </w:r>
-      <w:proofErr w:type="gramEnd"/>
-      <w:r>
-        <w:t xml:space="preserve"> [event name] [start date]-[end date]”</w:t>
-      </w:r>
-    </w:p>
-    <w:p>
-      <w:pPr>
-        <w:spacing w:after="0"/>
-      </w:pPr>
-    </w:p>
-    <w:p>
-      <w:pPr>
-        <w:spacing w:after="0"/>
-        <w:rPr>
-          <w:sz w:val="20"/>
-        </w:rPr>
-      </w:pPr>
-    </w:p>
-    <w:p/>
+      <w:r>
+        <w:rPr>
+          <w:lang w:val="en-SG"/>
+        </w:rPr>
+        <w:t>]”</w:t>
+      </w:r>
+    </w:p>
+    <w:p>
+      <w:pPr>
+        <w:spacing w:after="0"/>
+      </w:pPr>
+      <w:r>
+        <w:br/>
+      </w:r>
+      <w:r>
+        <w:br/>
+      </w:r>
+    </w:p>
     <w:sectPr>
       <w:pgSz w:w="11906" w:h="16838"/>
       <w:pgMar w:top="1440" w:right="1440" w:bottom="1440" w:left="1440" w:header="708" w:footer="708" w:gutter="0"/>
@@ -492,6 +1513,208 @@
 <file path=word/numbering.xml><?xml version="1.0" encoding="utf-8"?>
 <w:numbering xmlns:wpc="http://schemas.microsoft.com/office/word/2010/wordprocessingCanvas" xmlns:mc="http://schemas.openxmlformats.org/markup-compatibility/2006" xmlns:o="urn:schemas-microsoft-com:office:office" xmlns:r="http://schemas.openxmlformats.org/officeDocument/2006/relationships" xmlns:m="http://schemas.openxmlformats.org/officeDocument/2006/math" xmlns:v="urn:schemas-microsoft-com:vml" xmlns:wp14="http://schemas.microsoft.com/office/word/2010/wordprocessingDrawing" xmlns:wp="http://schemas.openxmlformats.org/drawingml/2006/wordprocessingDrawing" xmlns:w10="urn:schemas-microsoft-com:office:word" xmlns:w="http://schemas.openxmlformats.org/wordprocessingml/2006/main" xmlns:w14="http://schemas.microsoft.com/office/word/2010/wordml" xmlns:w15="http://schemas.microsoft.com/office/word/2012/wordml" xmlns:wpg="http://schemas.microsoft.com/office/word/2010/wordprocessingGroup" xmlns:wpi="http://schemas.microsoft.com/office/word/2010/wordprocessingInk" xmlns:wne="http://schemas.microsoft.com/office/word/2006/wordml" xmlns:wps="http://schemas.microsoft.com/office/word/2010/wordprocessingShape" mc:Ignorable="w14 w15 wp14">
   <w:abstractNum w:abstractNumId="0">
+    <w:nsid w:val="1DBA15A2"/>
+    <w:multiLevelType w:val="multilevel"/>
+    <w:tmpl w:val="59023BB0"/>
+    <w:lvl w:ilvl="0">
+      <w:start w:val="1"/>
+      <w:numFmt w:val="decimal"/>
+      <w:lvlText w:val="%1."/>
+      <w:lvlJc w:val="left"/>
+      <w:pPr>
+        <w:ind w:left="720" w:firstLine="360"/>
+      </w:pPr>
+      <w:rPr>
+        <w:u w:val="none"/>
+      </w:rPr>
+    </w:lvl>
+    <w:lvl w:ilvl="1">
+      <w:start w:val="1"/>
+      <w:numFmt w:val="lowerLetter"/>
+      <w:lvlText w:val="%2."/>
+      <w:lvlJc w:val="left"/>
+      <w:pPr>
+        <w:ind w:left="1440" w:firstLine="1080"/>
+      </w:pPr>
+      <w:rPr>
+        <w:u w:val="none"/>
+      </w:rPr>
+    </w:lvl>
+    <w:lvl w:ilvl="2">
+      <w:start w:val="1"/>
+      <w:numFmt w:val="lowerRoman"/>
+      <w:lvlText w:val="%3."/>
+      <w:lvlJc w:val="right"/>
+      <w:pPr>
+        <w:ind w:left="2160" w:firstLine="1800"/>
+      </w:pPr>
+      <w:rPr>
+        <w:u w:val="none"/>
+      </w:rPr>
+    </w:lvl>
+    <w:lvl w:ilvl="3">
+      <w:start w:val="1"/>
+      <w:numFmt w:val="decimal"/>
+      <w:lvlText w:val="%4."/>
+      <w:lvlJc w:val="left"/>
+      <w:pPr>
+        <w:ind w:left="2880" w:firstLine="2520"/>
+      </w:pPr>
+      <w:rPr>
+        <w:u w:val="none"/>
+      </w:rPr>
+    </w:lvl>
+    <w:lvl w:ilvl="4">
+      <w:start w:val="1"/>
+      <w:numFmt w:val="lowerLetter"/>
+      <w:lvlText w:val="%5."/>
+      <w:lvlJc w:val="left"/>
+      <w:pPr>
+        <w:ind w:left="3600" w:firstLine="3240"/>
+      </w:pPr>
+      <w:rPr>
+        <w:u w:val="none"/>
+      </w:rPr>
+    </w:lvl>
+    <w:lvl w:ilvl="5">
+      <w:start w:val="1"/>
+      <w:numFmt w:val="lowerRoman"/>
+      <w:lvlText w:val="%6."/>
+      <w:lvlJc w:val="right"/>
+      <w:pPr>
+        <w:ind w:left="4320" w:firstLine="3960"/>
+      </w:pPr>
+      <w:rPr>
+        <w:u w:val="none"/>
+      </w:rPr>
+    </w:lvl>
+    <w:lvl w:ilvl="6">
+      <w:start w:val="1"/>
+      <w:numFmt w:val="decimal"/>
+      <w:lvlText w:val="%7."/>
+      <w:lvlJc w:val="left"/>
+      <w:pPr>
+        <w:ind w:left="5040" w:firstLine="4680"/>
+      </w:pPr>
+      <w:rPr>
+        <w:u w:val="none"/>
+      </w:rPr>
+    </w:lvl>
+    <w:lvl w:ilvl="7">
+      <w:start w:val="1"/>
+      <w:numFmt w:val="lowerLetter"/>
+      <w:lvlText w:val="%8."/>
+      <w:lvlJc w:val="left"/>
+      <w:pPr>
+        <w:ind w:left="5760" w:firstLine="5400"/>
+      </w:pPr>
+      <w:rPr>
+        <w:u w:val="none"/>
+      </w:rPr>
+    </w:lvl>
+    <w:lvl w:ilvl="8">
+      <w:start w:val="1"/>
+      <w:numFmt w:val="lowerRoman"/>
+      <w:lvlText w:val="%9."/>
+      <w:lvlJc w:val="right"/>
+      <w:pPr>
+        <w:ind w:left="6480" w:firstLine="6120"/>
+      </w:pPr>
+      <w:rPr>
+        <w:u w:val="none"/>
+      </w:rPr>
+    </w:lvl>
+  </w:abstractNum>
+  <w:abstractNum w:abstractNumId="1">
+    <w:nsid w:val="1FB11034"/>
+    <w:multiLevelType w:val="hybridMultilevel"/>
+    <w:tmpl w:val="E6E805EE"/>
+    <w:lvl w:ilvl="0" w:tplc="6380AC34">
+      <w:start w:val="1"/>
+      <w:numFmt w:val="decimal"/>
+      <w:lvlText w:val="%1"/>
+      <w:lvlJc w:val="left"/>
+      <w:pPr>
+        <w:ind w:left="1440" w:hanging="360"/>
+      </w:pPr>
+      <w:rPr>
+        <w:rFonts w:hint="default"/>
+      </w:rPr>
+    </w:lvl>
+    <w:lvl w:ilvl="1" w:tplc="04090019" w:tentative="1">
+      <w:start w:val="1"/>
+      <w:numFmt w:val="lowerLetter"/>
+      <w:lvlText w:val="%2."/>
+      <w:lvlJc w:val="left"/>
+      <w:pPr>
+        <w:ind w:left="2160" w:hanging="360"/>
+      </w:pPr>
+    </w:lvl>
+    <w:lvl w:ilvl="2" w:tplc="0409001B" w:tentative="1">
+      <w:start w:val="1"/>
+      <w:numFmt w:val="lowerRoman"/>
+      <w:lvlText w:val="%3."/>
+      <w:lvlJc w:val="right"/>
+      <w:pPr>
+        <w:ind w:left="2880" w:hanging="180"/>
+      </w:pPr>
+    </w:lvl>
+    <w:lvl w:ilvl="3" w:tplc="0409000F" w:tentative="1">
+      <w:start w:val="1"/>
+      <w:numFmt w:val="decimal"/>
+      <w:lvlText w:val="%4."/>
+      <w:lvlJc w:val="left"/>
+      <w:pPr>
+        <w:ind w:left="3600" w:hanging="360"/>
+      </w:pPr>
+    </w:lvl>
+    <w:lvl w:ilvl="4" w:tplc="04090019" w:tentative="1">
+      <w:start w:val="1"/>
+      <w:numFmt w:val="lowerLetter"/>
+      <w:lvlText w:val="%5."/>
+      <w:lvlJc w:val="left"/>
+      <w:pPr>
+        <w:ind w:left="4320" w:hanging="360"/>
+      </w:pPr>
+    </w:lvl>
+    <w:lvl w:ilvl="5" w:tplc="0409001B" w:tentative="1">
+      <w:start w:val="1"/>
+      <w:numFmt w:val="lowerRoman"/>
+      <w:lvlText w:val="%6."/>
+      <w:lvlJc w:val="right"/>
+      <w:pPr>
+        <w:ind w:left="5040" w:hanging="180"/>
+      </w:pPr>
+    </w:lvl>
+    <w:lvl w:ilvl="6" w:tplc="0409000F" w:tentative="1">
+      <w:start w:val="1"/>
+      <w:numFmt w:val="decimal"/>
+      <w:lvlText w:val="%7."/>
+      <w:lvlJc w:val="left"/>
+      <w:pPr>
+        <w:ind w:left="5760" w:hanging="360"/>
+      </w:pPr>
+    </w:lvl>
+    <w:lvl w:ilvl="7" w:tplc="04090019" w:tentative="1">
+      <w:start w:val="1"/>
+      <w:numFmt w:val="lowerLetter"/>
+      <w:lvlText w:val="%8."/>
+      <w:lvlJc w:val="left"/>
+      <w:pPr>
+        <w:ind w:left="6480" w:hanging="360"/>
+      </w:pPr>
+    </w:lvl>
+    <w:lvl w:ilvl="8" w:tplc="0409001B" w:tentative="1">
+      <w:start w:val="1"/>
+      <w:numFmt w:val="lowerRoman"/>
+      <w:lvlText w:val="%9."/>
+      <w:lvlJc w:val="right"/>
+      <w:pPr>
+        <w:ind w:left="7200" w:hanging="180"/>
+      </w:pPr>
+    </w:lvl>
+  </w:abstractNum>
+  <w:abstractNum w:abstractNumId="2">
     <w:nsid w:val="32F47918"/>
     <w:multiLevelType w:val="hybridMultilevel"/>
     <w:tmpl w:val="119E3B50"/>
@@ -580,7 +1803,209 @@
       </w:pPr>
     </w:lvl>
   </w:abstractNum>
-  <w:abstractNum w:abstractNumId="1">
+  <w:abstractNum w:abstractNumId="3">
+    <w:nsid w:val="3F6D0B98"/>
+    <w:multiLevelType w:val="multilevel"/>
+    <w:tmpl w:val="DDC8D184"/>
+    <w:lvl w:ilvl="0">
+      <w:start w:val="1"/>
+      <w:numFmt w:val="decimal"/>
+      <w:lvlText w:val="%1."/>
+      <w:lvlJc w:val="left"/>
+      <w:pPr>
+        <w:ind w:left="720" w:firstLine="360"/>
+      </w:pPr>
+      <w:rPr>
+        <w:u w:val="none"/>
+      </w:rPr>
+    </w:lvl>
+    <w:lvl w:ilvl="1">
+      <w:start w:val="1"/>
+      <w:numFmt w:val="lowerLetter"/>
+      <w:lvlText w:val="%2."/>
+      <w:lvlJc w:val="left"/>
+      <w:pPr>
+        <w:ind w:left="1440" w:firstLine="1080"/>
+      </w:pPr>
+      <w:rPr>
+        <w:u w:val="none"/>
+      </w:rPr>
+    </w:lvl>
+    <w:lvl w:ilvl="2">
+      <w:start w:val="1"/>
+      <w:numFmt w:val="lowerRoman"/>
+      <w:lvlText w:val="%3."/>
+      <w:lvlJc w:val="right"/>
+      <w:pPr>
+        <w:ind w:left="2160" w:firstLine="1800"/>
+      </w:pPr>
+      <w:rPr>
+        <w:u w:val="none"/>
+      </w:rPr>
+    </w:lvl>
+    <w:lvl w:ilvl="3">
+      <w:start w:val="1"/>
+      <w:numFmt w:val="decimal"/>
+      <w:lvlText w:val="%4."/>
+      <w:lvlJc w:val="left"/>
+      <w:pPr>
+        <w:ind w:left="2880" w:firstLine="2520"/>
+      </w:pPr>
+      <w:rPr>
+        <w:u w:val="none"/>
+      </w:rPr>
+    </w:lvl>
+    <w:lvl w:ilvl="4">
+      <w:start w:val="1"/>
+      <w:numFmt w:val="lowerLetter"/>
+      <w:lvlText w:val="%5."/>
+      <w:lvlJc w:val="left"/>
+      <w:pPr>
+        <w:ind w:left="3600" w:firstLine="3240"/>
+      </w:pPr>
+      <w:rPr>
+        <w:u w:val="none"/>
+      </w:rPr>
+    </w:lvl>
+    <w:lvl w:ilvl="5">
+      <w:start w:val="1"/>
+      <w:numFmt w:val="lowerRoman"/>
+      <w:lvlText w:val="%6."/>
+      <w:lvlJc w:val="right"/>
+      <w:pPr>
+        <w:ind w:left="4320" w:firstLine="3960"/>
+      </w:pPr>
+      <w:rPr>
+        <w:u w:val="none"/>
+      </w:rPr>
+    </w:lvl>
+    <w:lvl w:ilvl="6">
+      <w:start w:val="1"/>
+      <w:numFmt w:val="decimal"/>
+      <w:lvlText w:val="%7."/>
+      <w:lvlJc w:val="left"/>
+      <w:pPr>
+        <w:ind w:left="5040" w:firstLine="4680"/>
+      </w:pPr>
+      <w:rPr>
+        <w:u w:val="none"/>
+      </w:rPr>
+    </w:lvl>
+    <w:lvl w:ilvl="7">
+      <w:start w:val="1"/>
+      <w:numFmt w:val="lowerLetter"/>
+      <w:lvlText w:val="%8."/>
+      <w:lvlJc w:val="left"/>
+      <w:pPr>
+        <w:ind w:left="5760" w:firstLine="5400"/>
+      </w:pPr>
+      <w:rPr>
+        <w:u w:val="none"/>
+      </w:rPr>
+    </w:lvl>
+    <w:lvl w:ilvl="8">
+      <w:start w:val="1"/>
+      <w:numFmt w:val="lowerRoman"/>
+      <w:lvlText w:val="%9."/>
+      <w:lvlJc w:val="right"/>
+      <w:pPr>
+        <w:ind w:left="6480" w:firstLine="6120"/>
+      </w:pPr>
+      <w:rPr>
+        <w:u w:val="none"/>
+      </w:rPr>
+    </w:lvl>
+  </w:abstractNum>
+  <w:abstractNum w:abstractNumId="4">
+    <w:nsid w:val="3F957903"/>
+    <w:multiLevelType w:val="hybridMultilevel"/>
+    <w:tmpl w:val="393C1FDC"/>
+    <w:lvl w:ilvl="0" w:tplc="6DACCA46">
+      <w:start w:val="1"/>
+      <w:numFmt w:val="decimal"/>
+      <w:lvlText w:val="%1"/>
+      <w:lvlJc w:val="left"/>
+      <w:pPr>
+        <w:ind w:left="1440" w:hanging="360"/>
+      </w:pPr>
+      <w:rPr>
+        <w:rFonts w:hint="default"/>
+      </w:rPr>
+    </w:lvl>
+    <w:lvl w:ilvl="1" w:tplc="04090019">
+      <w:start w:val="1"/>
+      <w:numFmt w:val="lowerLetter"/>
+      <w:lvlText w:val="%2."/>
+      <w:lvlJc w:val="left"/>
+      <w:pPr>
+        <w:ind w:left="2160" w:hanging="360"/>
+      </w:pPr>
+    </w:lvl>
+    <w:lvl w:ilvl="2" w:tplc="0409001B" w:tentative="1">
+      <w:start w:val="1"/>
+      <w:numFmt w:val="lowerRoman"/>
+      <w:lvlText w:val="%3."/>
+      <w:lvlJc w:val="right"/>
+      <w:pPr>
+        <w:ind w:left="2880" w:hanging="180"/>
+      </w:pPr>
+    </w:lvl>
+    <w:lvl w:ilvl="3" w:tplc="0409000F" w:tentative="1">
+      <w:start w:val="1"/>
+      <w:numFmt w:val="decimal"/>
+      <w:lvlText w:val="%4."/>
+      <w:lvlJc w:val="left"/>
+      <w:pPr>
+        <w:ind w:left="3600" w:hanging="360"/>
+      </w:pPr>
+    </w:lvl>
+    <w:lvl w:ilvl="4" w:tplc="04090019" w:tentative="1">
+      <w:start w:val="1"/>
+      <w:numFmt w:val="lowerLetter"/>
+      <w:lvlText w:val="%5."/>
+      <w:lvlJc w:val="left"/>
+      <w:pPr>
+        <w:ind w:left="4320" w:hanging="360"/>
+      </w:pPr>
+    </w:lvl>
+    <w:lvl w:ilvl="5" w:tplc="0409001B" w:tentative="1">
+      <w:start w:val="1"/>
+      <w:numFmt w:val="lowerRoman"/>
+      <w:lvlText w:val="%6."/>
+      <w:lvlJc w:val="right"/>
+      <w:pPr>
+        <w:ind w:left="5040" w:hanging="180"/>
+      </w:pPr>
+    </w:lvl>
+    <w:lvl w:ilvl="6" w:tplc="0409000F" w:tentative="1">
+      <w:start w:val="1"/>
+      <w:numFmt w:val="decimal"/>
+      <w:lvlText w:val="%7."/>
+      <w:lvlJc w:val="left"/>
+      <w:pPr>
+        <w:ind w:left="5760" w:hanging="360"/>
+      </w:pPr>
+    </w:lvl>
+    <w:lvl w:ilvl="7" w:tplc="04090019" w:tentative="1">
+      <w:start w:val="1"/>
+      <w:numFmt w:val="lowerLetter"/>
+      <w:lvlText w:val="%8."/>
+      <w:lvlJc w:val="left"/>
+      <w:pPr>
+        <w:ind w:left="6480" w:hanging="360"/>
+      </w:pPr>
+    </w:lvl>
+    <w:lvl w:ilvl="8" w:tplc="0409001B" w:tentative="1">
+      <w:start w:val="1"/>
+      <w:numFmt w:val="lowerRoman"/>
+      <w:lvlText w:val="%9."/>
+      <w:lvlJc w:val="right"/>
+      <w:pPr>
+        <w:ind w:left="7200" w:hanging="180"/>
+      </w:pPr>
+    </w:lvl>
+  </w:abstractNum>
+  <w:abstractNum w:abstractNumId="5">
     <w:nsid w:val="57C03450"/>
     <w:multiLevelType w:val="multilevel"/>
     <w:tmpl w:val="21E6D342"/>
@@ -693,10 +2118,138 @@
       </w:rPr>
     </w:lvl>
   </w:abstractNum>
+  <w:abstractNum w:abstractNumId="6">
+    <w:nsid w:val="695537C6"/>
+    <w:multiLevelType w:val="multilevel"/>
+    <w:tmpl w:val="E1B68E66"/>
+    <w:lvl w:ilvl="0">
+      <w:start w:val="1"/>
+      <w:numFmt w:val="decimal"/>
+      <w:lvlText w:val="%1."/>
+      <w:lvlJc w:val="left"/>
+      <w:pPr>
+        <w:ind w:left="720" w:firstLine="360"/>
+      </w:pPr>
+      <w:rPr>
+        <w:u w:val="none"/>
+      </w:rPr>
+    </w:lvl>
+    <w:lvl w:ilvl="1">
+      <w:start w:val="1"/>
+      <w:numFmt w:val="lowerLetter"/>
+      <w:lvlText w:val="%2."/>
+      <w:lvlJc w:val="left"/>
+      <w:pPr>
+        <w:ind w:left="1440" w:firstLine="1080"/>
+      </w:pPr>
+      <w:rPr>
+        <w:u w:val="none"/>
+      </w:rPr>
+    </w:lvl>
+    <w:lvl w:ilvl="2">
+      <w:start w:val="1"/>
+      <w:numFmt w:val="lowerRoman"/>
+      <w:lvlText w:val="%3."/>
+      <w:lvlJc w:val="right"/>
+      <w:pPr>
+        <w:ind w:left="2160" w:firstLine="1800"/>
+      </w:pPr>
+      <w:rPr>
+        <w:u w:val="none"/>
+      </w:rPr>
+    </w:lvl>
+    <w:lvl w:ilvl="3">
+      <w:start w:val="1"/>
+      <w:numFmt w:val="decimal"/>
+      <w:lvlText w:val="%4."/>
+      <w:lvlJc w:val="left"/>
+      <w:pPr>
+        <w:ind w:left="2880" w:firstLine="2520"/>
+      </w:pPr>
+      <w:rPr>
+        <w:u w:val="none"/>
+      </w:rPr>
+    </w:lvl>
+    <w:lvl w:ilvl="4">
+      <w:start w:val="1"/>
+      <w:numFmt w:val="lowerLetter"/>
+      <w:lvlText w:val="%5."/>
+      <w:lvlJc w:val="left"/>
+      <w:pPr>
+        <w:ind w:left="3600" w:firstLine="3240"/>
+      </w:pPr>
+      <w:rPr>
+        <w:u w:val="none"/>
+      </w:rPr>
+    </w:lvl>
+    <w:lvl w:ilvl="5">
+      <w:start w:val="1"/>
+      <w:numFmt w:val="lowerRoman"/>
+      <w:lvlText w:val="%6."/>
+      <w:lvlJc w:val="right"/>
+      <w:pPr>
+        <w:ind w:left="4320" w:firstLine="3960"/>
+      </w:pPr>
+      <w:rPr>
+        <w:u w:val="none"/>
+      </w:rPr>
+    </w:lvl>
+    <w:lvl w:ilvl="6">
+      <w:start w:val="1"/>
+      <w:numFmt w:val="decimal"/>
+      <w:lvlText w:val="%7."/>
+      <w:lvlJc w:val="left"/>
+      <w:pPr>
+        <w:ind w:left="5040" w:firstLine="4680"/>
+      </w:pPr>
+      <w:rPr>
+        <w:u w:val="none"/>
+      </w:rPr>
+    </w:lvl>
+    <w:lvl w:ilvl="7">
+      <w:start w:val="1"/>
+      <w:numFmt w:val="lowerLetter"/>
+      <w:lvlText w:val="%8."/>
+      <w:lvlJc w:val="left"/>
+      <w:pPr>
+        <w:ind w:left="5760" w:firstLine="5400"/>
+      </w:pPr>
+      <w:rPr>
+        <w:u w:val="none"/>
+      </w:rPr>
+    </w:lvl>
+    <w:lvl w:ilvl="8">
+      <w:start w:val="1"/>
+      <w:numFmt w:val="lowerRoman"/>
+      <w:lvlText w:val="%9."/>
+      <w:lvlJc w:val="right"/>
+      <w:pPr>
+        <w:ind w:left="6480" w:firstLine="6120"/>
+      </w:pPr>
+      <w:rPr>
+        <w:u w:val="none"/>
+      </w:rPr>
+    </w:lvl>
+  </w:abstractNum>
   <w:num w:numId="1">
+    <w:abstractNumId w:val="5"/>
+  </w:num>
+  <w:num w:numId="2">
+    <w:abstractNumId w:val="2"/>
+  </w:num>
+  <w:num w:numId="3">
+    <w:abstractNumId w:val="6"/>
+  </w:num>
+  <w:num w:numId="4">
+    <w:abstractNumId w:val="3"/>
+  </w:num>
+  <w:num w:numId="5">
+    <w:abstractNumId w:val="4"/>
+  </w:num>
+  <w:num w:numId="6">
     <w:abstractNumId w:val="1"/>
   </w:num>
-  <w:num w:numId="2">
+  <w:num w:numId="7">
     <w:abstractNumId w:val="0"/>
   </w:num>
 </w:numbering>
@@ -1186,6 +2739,17 @@
       <w:lang w:val="en-US"/>
     </w:rPr>
   </w:style>
+  <w:style w:type="paragraph" w:styleId="ListParagraph">
+    <w:name w:val="List Paragraph"/>
+    <w:basedOn w:val="Normal"/>
+    <w:uiPriority w:val="34"/>
+    <w:qFormat/>
+    <w:rsid w:val="001645F0"/>
+    <w:pPr>
+      <w:ind w:left="720"/>
+      <w:contextualSpacing/>
+    </w:pPr>
+  </w:style>
 </w:styles>
 </file>
 

</xml_diff>